<commit_message>
full basic functionality, backend still not working
</commit_message>
<xml_diff>
--- a/assets/step icons.docx
+++ b/assets/step icons.docx
@@ -13,7 +13,7 @@
           <w:noProof/>
         </w:rPr>
         <w:drawing>
-          <wp:anchor distT="0" distB="0" distL="114300" distR="114300" simplePos="0" relativeHeight="251662336" behindDoc="1" locked="0" layoutInCell="1" allowOverlap="1" wp14:anchorId="7F65C915" wp14:editId="4E2FED75">
+          <wp:anchor distT="0" distB="0" distL="114300" distR="114300" simplePos="0" relativeHeight="251661312" behindDoc="1" locked="0" layoutInCell="1" allowOverlap="1" wp14:anchorId="7F65C915" wp14:editId="0C07D161">
             <wp:simplePos x="0" y="0"/>
             <wp:positionH relativeFrom="column">
               <wp:posOffset>2577465</wp:posOffset>
@@ -151,7 +151,7 @@
         <mc:AlternateContent>
           <mc:Choice Requires="wpg">
             <w:drawing>
-              <wp:anchor distT="0" distB="0" distL="114300" distR="114300" simplePos="0" relativeHeight="251659264" behindDoc="0" locked="0" layoutInCell="1" allowOverlap="1" wp14:anchorId="6A845AB1" wp14:editId="7450D71E">
+              <wp:anchor distT="0" distB="0" distL="114300" distR="114300" simplePos="0" relativeHeight="251658240" behindDoc="0" locked="0" layoutInCell="1" allowOverlap="1" wp14:anchorId="6A845AB1" wp14:editId="744A66AE">
                 <wp:simplePos x="0" y="0"/>
                 <wp:positionH relativeFrom="column">
                   <wp:posOffset>-95250</wp:posOffset>
@@ -215,7 +215,6 @@
                               <w:pPr>
                                 <w:jc w:val="center"/>
                                 <w:rPr>
-                                  <w:rFonts w:hint="cs"/>
                                   <w:b/>
                                   <w:color w:val="262626" w:themeColor="text1" w:themeTint="D9"/>
                                   <w:sz w:val="144"/>
@@ -339,7 +338,7 @@
           </mc:Choice>
           <mc:Fallback>
             <w:pict>
-              <v:group w14:anchorId="6A845AB1" id="Group 4" o:spid="_x0000_s1026" style="position:absolute;margin-left:-7.5pt;margin-top:17.85pt;width:113.35pt;height:149.55pt;z-index:251659264" coordsize="14400,18992" o:gfxdata="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">
+              <v:group w14:anchorId="6A845AB1" id="Group 4" o:spid="_x0000_s1026" style="position:absolute;margin-left:-7.5pt;margin-top:17.85pt;width:113.35pt;height:149.55pt;z-index:251658240" coordsize="14400,18992" o:gfxdata="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">
                 <v:oval id="Oval 1" o:spid="_x0000_s1027" style="position:absolute;top:2762;width:14400;height:14400;visibility:visible;mso-wrap-style:square;v-text-anchor:middle" o:gfxdata="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" fillcolor="#4472c4" strokecolor="#09101d [484]" strokeweight="1pt">
                   <v:fill opacity="42919f"/>
                   <v:stroke joinstyle="miter"/>
@@ -349,7 +348,6 @@
                         <w:pPr>
                           <w:jc w:val="center"/>
                           <w:rPr>
-                            <w:rFonts w:hint="cs"/>
                             <w:b/>
                             <w:color w:val="262626" w:themeColor="text1" w:themeTint="D9"/>
                             <w:sz w:val="144"/>
@@ -376,7 +374,6 @@
                   <v:path gradientshapeok="t" o:connecttype="rect"/>
                 </v:shapetype>
                 <v:shape id="Text Box 1" o:spid="_x0000_s1028" type="#_x0000_t202" style="position:absolute;left:2667;width:8915;height:18992;visibility:visible;mso-wrap-style:none;v-text-anchor:top" o:gfxdata="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" filled="f" stroked="f">
-                  <v:fill o:detectmouseclick="t"/>
                   <v:textbox style="mso-fit-shape-to-text:t">
                     <w:txbxContent>
                       <w:p>
@@ -502,7 +499,7 @@
           <w:noProof/>
         </w:rPr>
         <w:drawing>
-          <wp:anchor distT="0" distB="0" distL="114300" distR="114300" simplePos="0" relativeHeight="251663360" behindDoc="1" locked="0" layoutInCell="1" allowOverlap="1" wp14:anchorId="6452DE56" wp14:editId="19654751">
+          <wp:anchor distT="0" distB="0" distL="114300" distR="114300" simplePos="0" relativeHeight="251662336" behindDoc="1" locked="0" layoutInCell="1" allowOverlap="1" wp14:anchorId="6452DE56" wp14:editId="22F8381A">
             <wp:simplePos x="0" y="0"/>
             <wp:positionH relativeFrom="column">
               <wp:posOffset>2339650</wp:posOffset>
@@ -640,7 +637,7 @@
         <mc:AlternateContent>
           <mc:Choice Requires="wpg">
             <w:drawing>
-              <wp:anchor distT="0" distB="0" distL="114300" distR="114300" simplePos="0" relativeHeight="251660288" behindDoc="0" locked="0" layoutInCell="1" allowOverlap="1" wp14:anchorId="500DD477" wp14:editId="443B2D7F">
+              <wp:anchor distT="0" distB="0" distL="114300" distR="114300" simplePos="0" relativeHeight="251659264" behindDoc="0" locked="0" layoutInCell="1" allowOverlap="1" wp14:anchorId="500DD477" wp14:editId="65521FC3">
                 <wp:simplePos x="0" y="0"/>
                 <wp:positionH relativeFrom="column">
                   <wp:posOffset>0</wp:posOffset>
@@ -704,7 +701,6 @@
                               <w:pPr>
                                 <w:jc w:val="center"/>
                                 <w:rPr>
-                                  <w:rFonts w:hint="cs"/>
                                   <w:sz w:val="144"/>
                                   <w:szCs w:val="144"/>
                                   <w:lang w:val="en-AU"/>
@@ -816,7 +812,7 @@
           </mc:Choice>
           <mc:Fallback>
             <w:pict>
-              <v:group w14:anchorId="500DD477" id="Group 5" o:spid="_x0000_s1029" style="position:absolute;margin-left:0;margin-top:11.2pt;width:113.35pt;height:149.55pt;z-index:251660288" coordsize="14395,18992" o:gfxdata="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">
+              <v:group w14:anchorId="500DD477" id="Group 5" o:spid="_x0000_s1029" style="position:absolute;margin-left:0;margin-top:11.2pt;width:113.35pt;height:149.55pt;z-index:251659264" coordsize="14395,18992" o:gfxdata="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">
                 <v:oval id="Oval 1" o:spid="_x0000_s1030" style="position:absolute;top:2762;width:14395;height:14395;visibility:visible;mso-wrap-style:square;v-text-anchor:middle" o:gfxdata="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" fillcolor="#ffc000" strokecolor="#261c00 [487]" strokeweight="1pt">
                   <v:fill opacity="42662f"/>
                   <v:stroke joinstyle="miter"/>
@@ -826,7 +822,6 @@
                         <w:pPr>
                           <w:jc w:val="center"/>
                           <w:rPr>
-                            <w:rFonts w:hint="cs"/>
                             <w:sz w:val="144"/>
                             <w:szCs w:val="144"/>
                             <w:lang w:val="en-AU"/>
@@ -837,7 +832,6 @@
                   </v:textbox>
                 </v:oval>
                 <v:shape id="Text Box 1" o:spid="_x0000_s1031" type="#_x0000_t202" style="position:absolute;left:2952;width:8916;height:18992;visibility:visible;mso-wrap-style:none;v-text-anchor:top" o:gfxdata="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" filled="f" stroked="f">
-                  <v:fill o:detectmouseclick="t"/>
                   <v:textbox style="mso-fit-shape-to-text:t">
                     <w:txbxContent>
                       <w:p>
@@ -970,7 +964,7 @@
           <w:noProof/>
         </w:rPr>
         <w:drawing>
-          <wp:anchor distT="0" distB="0" distL="114300" distR="114300" simplePos="0" relativeHeight="251666432" behindDoc="1" locked="0" layoutInCell="1" allowOverlap="1" wp14:anchorId="7F8108AD" wp14:editId="4DE516E9">
+          <wp:anchor distT="0" distB="0" distL="114300" distR="114300" simplePos="0" relativeHeight="251665408" behindDoc="1" locked="0" layoutInCell="1" allowOverlap="1" wp14:anchorId="7F8108AD" wp14:editId="278D0A53">
             <wp:simplePos x="0" y="0"/>
             <wp:positionH relativeFrom="column">
               <wp:posOffset>2194634</wp:posOffset>
@@ -1081,7 +1075,7 @@
         <mc:AlternateContent>
           <mc:Choice Requires="wpg">
             <w:drawing>
-              <wp:anchor distT="0" distB="0" distL="114300" distR="114300" simplePos="0" relativeHeight="251661312" behindDoc="0" locked="0" layoutInCell="1" allowOverlap="1" wp14:anchorId="3E525970" wp14:editId="783DF008">
+              <wp:anchor distT="0" distB="0" distL="114300" distR="114300" simplePos="0" relativeHeight="251660288" behindDoc="0" locked="0" layoutInCell="1" allowOverlap="1" wp14:anchorId="3E525970" wp14:editId="1A99741A">
                 <wp:simplePos x="0" y="0"/>
                 <wp:positionH relativeFrom="column">
                   <wp:posOffset>0</wp:posOffset>
@@ -1145,7 +1139,6 @@
                               <w:pPr>
                                 <w:jc w:val="center"/>
                                 <w:rPr>
-                                  <w:rFonts w:hint="cs"/>
                                   <w:sz w:val="144"/>
                                   <w:szCs w:val="144"/>
                                   <w:lang w:val="en-AU"/>
@@ -1257,7 +1250,7 @@
           </mc:Choice>
           <mc:Fallback>
             <w:pict>
-              <v:group w14:anchorId="3E525970" id="Group 3" o:spid="_x0000_s1032" style="position:absolute;margin-left:0;margin-top:9.45pt;width:113.4pt;height:149.55pt;z-index:251661312" coordsize="14400,18992" o:gfxdata="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">
+              <v:group w14:anchorId="3E525970" id="Group 3" o:spid="_x0000_s1032" style="position:absolute;margin-left:0;margin-top:9.45pt;width:113.4pt;height:149.55pt;z-index:251660288" coordsize="14400,18992" o:gfxdata="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">
                 <v:oval id="Oval 1" o:spid="_x0000_s1033" style="position:absolute;top:2476;width:14400;height:14400;visibility:visible;mso-wrap-style:square;v-text-anchor:middle" o:gfxdata="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" fillcolor="#70ad47" strokecolor="#10190a [489]" strokeweight="1pt">
                   <v:fill opacity="42662f"/>
                   <v:stroke joinstyle="miter"/>
@@ -1267,7 +1260,6 @@
                         <w:pPr>
                           <w:jc w:val="center"/>
                           <w:rPr>
-                            <w:rFonts w:hint="cs"/>
                             <w:sz w:val="144"/>
                             <w:szCs w:val="144"/>
                             <w:lang w:val="en-AU"/>
@@ -1278,7 +1270,6 @@
                   </v:textbox>
                 </v:oval>
                 <v:shape id="Text Box 1" o:spid="_x0000_s1034" type="#_x0000_t202" style="position:absolute;left:3048;width:8915;height:18992;visibility:visible;mso-wrap-style:none;v-text-anchor:top" o:gfxdata="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" filled="f" stroked="f">
-                  <v:fill o:detectmouseclick="t"/>
                   <v:textbox style="mso-fit-shape-to-text:t">
                     <w:txbxContent>
                       <w:p>
@@ -1364,6 +1355,516 @@
           <w:lang w:val="en-AU"/>
         </w:rPr>
       </w:pPr>
+      <w:r>
+        <w:rPr>
+          <w:noProof/>
+          <w:lang w:val="en-AU"/>
+        </w:rPr>
+        <mc:AlternateContent>
+          <mc:Choice Requires="wpg">
+            <w:drawing>
+              <wp:anchor distT="0" distB="0" distL="114300" distR="114300" simplePos="0" relativeHeight="251669504" behindDoc="0" locked="0" layoutInCell="1" allowOverlap="1" wp14:anchorId="7DE5407C" wp14:editId="436CC3A7">
+                <wp:simplePos x="0" y="0"/>
+                <wp:positionH relativeFrom="column">
+                  <wp:posOffset>1701651</wp:posOffset>
+                </wp:positionH>
+                <wp:positionV relativeFrom="paragraph">
+                  <wp:posOffset>1623172</wp:posOffset>
+                </wp:positionV>
+                <wp:extent cx="4187816" cy="2160000"/>
+                <wp:effectExtent l="12700" t="0" r="29210" b="12065"/>
+                <wp:wrapNone/>
+                <wp:docPr id="314364771" name="Group 2"/>
+                <wp:cNvGraphicFramePr/>
+                <a:graphic xmlns:a="http://schemas.openxmlformats.org/drawingml/2006/main">
+                  <a:graphicData uri="http://schemas.microsoft.com/office/word/2010/wordprocessingGroup">
+                    <wpg:wgp>
+                      <wpg:cNvGrpSpPr/>
+                      <wpg:grpSpPr>
+                        <a:xfrm>
+                          <a:off x="0" y="0"/>
+                          <a:ext cx="4187816" cy="2160000"/>
+                          <a:chOff x="0" y="0"/>
+                          <a:chExt cx="4187816" cy="2160000"/>
+                        </a:xfrm>
+                      </wpg:grpSpPr>
+                      <wps:wsp>
+                        <wps:cNvPr id="1215605507" name="Chevron 1"/>
+                        <wps:cNvSpPr/>
+                        <wps:spPr>
+                          <a:xfrm>
+                            <a:off x="0" y="0"/>
+                            <a:ext cx="2160000" cy="2160000"/>
+                          </a:xfrm>
+                          <a:prstGeom prst="chevron">
+                            <a:avLst/>
+                          </a:prstGeom>
+                        </wps:spPr>
+                        <wps:style>
+                          <a:lnRef idx="2">
+                            <a:schemeClr val="dk1">
+                              <a:shade val="15000"/>
+                            </a:schemeClr>
+                          </a:lnRef>
+                          <a:fillRef idx="1">
+                            <a:schemeClr val="dk1"/>
+                          </a:fillRef>
+                          <a:effectRef idx="0">
+                            <a:schemeClr val="dk1"/>
+                          </a:effectRef>
+                          <a:fontRef idx="minor">
+                            <a:schemeClr val="lt1"/>
+                          </a:fontRef>
+                        </wps:style>
+                        <wps:bodyPr rot="0" spcFirstLastPara="0" vertOverflow="overflow" horzOverflow="overflow" vert="horz" wrap="square" lIns="91440" tIns="45720" rIns="91440" bIns="45720" numCol="1" spcCol="0" rtlCol="0" fromWordArt="0" anchor="ctr" anchorCtr="0" forceAA="0" compatLnSpc="1">
+                          <a:prstTxWarp prst="textNoShape">
+                            <a:avLst/>
+                          </a:prstTxWarp>
+                          <a:noAutofit/>
+                        </wps:bodyPr>
+                      </wps:wsp>
+                      <wps:wsp>
+                        <wps:cNvPr id="243855787" name="Chevron 1"/>
+                        <wps:cNvSpPr/>
+                        <wps:spPr>
+                          <a:xfrm>
+                            <a:off x="2027816" y="0"/>
+                            <a:ext cx="2160000" cy="2160000"/>
+                          </a:xfrm>
+                          <a:prstGeom prst="chevron">
+                            <a:avLst/>
+                          </a:prstGeom>
+                        </wps:spPr>
+                        <wps:style>
+                          <a:lnRef idx="2">
+                            <a:schemeClr val="dk1">
+                              <a:shade val="15000"/>
+                            </a:schemeClr>
+                          </a:lnRef>
+                          <a:fillRef idx="1">
+                            <a:schemeClr val="dk1"/>
+                          </a:fillRef>
+                          <a:effectRef idx="0">
+                            <a:schemeClr val="dk1"/>
+                          </a:effectRef>
+                          <a:fontRef idx="minor">
+                            <a:schemeClr val="lt1"/>
+                          </a:fontRef>
+                        </wps:style>
+                        <wps:bodyPr rot="0" spcFirstLastPara="0" vertOverflow="overflow" horzOverflow="overflow" vert="horz" wrap="square" lIns="91440" tIns="45720" rIns="91440" bIns="45720" numCol="1" spcCol="0" rtlCol="0" fromWordArt="0" anchor="ctr" anchorCtr="0" forceAA="0" compatLnSpc="1">
+                          <a:prstTxWarp prst="textNoShape">
+                            <a:avLst/>
+                          </a:prstTxWarp>
+                          <a:noAutofit/>
+                        </wps:bodyPr>
+                      </wps:wsp>
+                    </wpg:wgp>
+                  </a:graphicData>
+                </a:graphic>
+              </wp:anchor>
+            </w:drawing>
+          </mc:Choice>
+          <mc:Fallback>
+            <w:pict>
+              <v:group w14:anchorId="33C905EA" id="Group 2" o:spid="_x0000_s1026" style="position:absolute;margin-left:134pt;margin-top:127.8pt;width:329.75pt;height:170.1pt;z-index:251669504" coordsize="41878,21600" o:gfxdata="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">
+                <v:shapetype id="_x0000_t55" coordsize="21600,21600" o:spt="55" adj="16200" path="m@0,l,0@1,10800,,21600@0,21600,21600,10800xe">
+                  <v:stroke joinstyle="miter"/>
+                  <v:formulas>
+                    <v:f eqn="val #0"/>
+                    <v:f eqn="sum 21600 0 @0"/>
+                    <v:f eqn="prod #0 1 2"/>
+                  </v:formulas>
+                  <v:path o:connecttype="custom" o:connectlocs="@2,0;@1,10800;@2,21600;21600,10800" o:connectangles="270,180,90,0" textboxrect="0,0,10800,21600;0,0,16200,21600;0,0,21600,21600"/>
+                  <v:handles>
+                    <v:h position="#0,topLeft" xrange="0,21600"/>
+                  </v:handles>
+                </v:shapetype>
+                <v:shape id="Chevron 1" o:spid="_x0000_s1027" type="#_x0000_t55" style="position:absolute;width:21600;height:21600;visibility:visible;mso-wrap-style:square;v-text-anchor:middle" o:gfxdata="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" adj="10800" fillcolor="black [3200]" strokecolor="black [480]" strokeweight="1pt"/>
+                <v:shape id="Chevron 1" o:spid="_x0000_s1028" type="#_x0000_t55" style="position:absolute;left:20278;width:21600;height:21600;visibility:visible;mso-wrap-style:square;v-text-anchor:middle" o:gfxdata="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" adj="10800" fillcolor="black [3200]" strokecolor="black [480]" strokeweight="1pt"/>
+              </v:group>
+            </w:pict>
+          </mc:Fallback>
+        </mc:AlternateContent>
+      </w:r>
+    </w:p>
+    <w:p>
+      <w:pPr>
+        <w:rPr>
+          <w:lang w:val="en-AU"/>
+        </w:rPr>
+      </w:pPr>
+    </w:p>
+    <w:p>
+      <w:pPr>
+        <w:rPr>
+          <w:lang w:val="en-AU"/>
+        </w:rPr>
+      </w:pPr>
+    </w:p>
+    <w:p>
+      <w:pPr>
+        <w:rPr>
+          <w:lang w:val="en-AU"/>
+        </w:rPr>
+      </w:pPr>
+    </w:p>
+    <w:p>
+      <w:pPr>
+        <w:rPr>
+          <w:lang w:val="en-AU"/>
+        </w:rPr>
+      </w:pPr>
+    </w:p>
+    <w:p>
+      <w:pPr>
+        <w:rPr>
+          <w:lang w:val="en-AU"/>
+        </w:rPr>
+      </w:pPr>
+    </w:p>
+    <w:p>
+      <w:pPr>
+        <w:rPr>
+          <w:lang w:val="en-AU"/>
+        </w:rPr>
+      </w:pPr>
+    </w:p>
+    <w:p>
+      <w:pPr>
+        <w:rPr>
+          <w:lang w:val="en-AU"/>
+        </w:rPr>
+      </w:pPr>
+    </w:p>
+    <w:p>
+      <w:pPr>
+        <w:rPr>
+          <w:lang w:val="en-AU"/>
+        </w:rPr>
+      </w:pPr>
+    </w:p>
+    <w:p>
+      <w:pPr>
+        <w:rPr>
+          <w:lang w:val="en-AU"/>
+        </w:rPr>
+      </w:pPr>
+    </w:p>
+    <w:p>
+      <w:pPr>
+        <w:rPr>
+          <w:lang w:val="en-AU"/>
+        </w:rPr>
+      </w:pPr>
+    </w:p>
+    <w:p>
+      <w:pPr>
+        <w:rPr>
+          <w:lang w:val="en-AU"/>
+        </w:rPr>
+      </w:pPr>
+    </w:p>
+    <w:p>
+      <w:pPr>
+        <w:rPr>
+          <w:lang w:val="en-AU"/>
+        </w:rPr>
+      </w:pPr>
+    </w:p>
+    <w:p>
+      <w:pPr>
+        <w:tabs>
+          <w:tab w:val="left" w:pos="1474"/>
+        </w:tabs>
+        <w:rPr>
+          <w:lang w:val="en-AU"/>
+        </w:rPr>
+      </w:pPr>
+      <w:r>
+        <w:rPr>
+          <w:lang w:val="en-AU"/>
+        </w:rPr>
+        <w:tab/>
+      </w:r>
+    </w:p>
+    <w:p>
+      <w:pPr>
+        <w:tabs>
+          <w:tab w:val="left" w:pos="1474"/>
+        </w:tabs>
+        <w:rPr>
+          <w:lang w:val="en-AU"/>
+        </w:rPr>
+      </w:pPr>
+    </w:p>
+    <w:p>
+      <w:pPr>
+        <w:tabs>
+          <w:tab w:val="left" w:pos="1474"/>
+        </w:tabs>
+        <w:rPr>
+          <w:lang w:val="en-AU"/>
+        </w:rPr>
+      </w:pPr>
+    </w:p>
+    <w:p>
+      <w:pPr>
+        <w:tabs>
+          <w:tab w:val="left" w:pos="1474"/>
+        </w:tabs>
+        <w:rPr>
+          <w:lang w:val="en-AU"/>
+        </w:rPr>
+      </w:pPr>
+    </w:p>
+    <w:p>
+      <w:pPr>
+        <w:tabs>
+          <w:tab w:val="left" w:pos="1474"/>
+        </w:tabs>
+        <w:rPr>
+          <w:lang w:val="en-AU"/>
+        </w:rPr>
+      </w:pPr>
+    </w:p>
+    <w:p>
+      <w:pPr>
+        <w:tabs>
+          <w:tab w:val="left" w:pos="1474"/>
+        </w:tabs>
+        <w:rPr>
+          <w:lang w:val="en-AU"/>
+        </w:rPr>
+      </w:pPr>
+    </w:p>
+    <w:p>
+      <w:pPr>
+        <w:tabs>
+          <w:tab w:val="left" w:pos="1474"/>
+        </w:tabs>
+        <w:rPr>
+          <w:lang w:val="en-AU"/>
+        </w:rPr>
+      </w:pPr>
+    </w:p>
+    <w:p>
+      <w:pPr>
+        <w:tabs>
+          <w:tab w:val="left" w:pos="1474"/>
+        </w:tabs>
+        <w:rPr>
+          <w:lang w:val="en-AU"/>
+        </w:rPr>
+      </w:pPr>
+    </w:p>
+    <w:p>
+      <w:pPr>
+        <w:tabs>
+          <w:tab w:val="left" w:pos="1474"/>
+        </w:tabs>
+        <w:rPr>
+          <w:lang w:val="en-AU"/>
+        </w:rPr>
+      </w:pPr>
+    </w:p>
+    <w:p>
+      <w:pPr>
+        <w:tabs>
+          <w:tab w:val="left" w:pos="1474"/>
+        </w:tabs>
+        <w:rPr>
+          <w:lang w:val="en-AU"/>
+        </w:rPr>
+      </w:pPr>
+    </w:p>
+    <w:p>
+      <w:pPr>
+        <w:tabs>
+          <w:tab w:val="left" w:pos="1474"/>
+        </w:tabs>
+        <w:rPr>
+          <w:lang w:val="en-AU"/>
+        </w:rPr>
+      </w:pPr>
+    </w:p>
+    <w:p>
+      <w:pPr>
+        <w:tabs>
+          <w:tab w:val="left" w:pos="1474"/>
+        </w:tabs>
+        <w:rPr>
+          <w:lang w:val="en-AU"/>
+        </w:rPr>
+      </w:pPr>
+    </w:p>
+    <w:p>
+      <w:pPr>
+        <w:tabs>
+          <w:tab w:val="left" w:pos="1474"/>
+        </w:tabs>
+        <w:rPr>
+          <w:lang w:val="en-AU"/>
+        </w:rPr>
+      </w:pPr>
+    </w:p>
+    <w:p>
+      <w:pPr>
+        <w:tabs>
+          <w:tab w:val="left" w:pos="1474"/>
+        </w:tabs>
+        <w:rPr>
+          <w:lang w:val="en-AU"/>
+        </w:rPr>
+      </w:pPr>
+      <w:r>
+        <w:rPr>
+          <w:noProof/>
+          <w:lang w:val="en-AU"/>
+        </w:rPr>
+        <mc:AlternateContent>
+          <mc:Choice Requires="wpg">
+            <w:drawing>
+              <wp:anchor distT="0" distB="0" distL="114300" distR="114300" simplePos="0" relativeHeight="251671552" behindDoc="0" locked="0" layoutInCell="1" allowOverlap="1" wp14:anchorId="6F5C1484" wp14:editId="3326DDF1">
+                <wp:simplePos x="0" y="0"/>
+                <wp:positionH relativeFrom="column">
+                  <wp:posOffset>0</wp:posOffset>
+                </wp:positionH>
+                <wp:positionV relativeFrom="paragraph">
+                  <wp:posOffset>-635</wp:posOffset>
+                </wp:positionV>
+                <wp:extent cx="4187816" cy="2160000"/>
+                <wp:effectExtent l="12700" t="0" r="29210" b="12065"/>
+                <wp:wrapNone/>
+                <wp:docPr id="203861216" name="Group 2"/>
+                <wp:cNvGraphicFramePr/>
+                <a:graphic xmlns:a="http://schemas.openxmlformats.org/drawingml/2006/main">
+                  <a:graphicData uri="http://schemas.microsoft.com/office/word/2010/wordprocessingGroup">
+                    <wpg:wgp>
+                      <wpg:cNvGrpSpPr/>
+                      <wpg:grpSpPr>
+                        <a:xfrm>
+                          <a:off x="0" y="0"/>
+                          <a:ext cx="4187816" cy="2160000"/>
+                          <a:chOff x="0" y="0"/>
+                          <a:chExt cx="4187816" cy="2160000"/>
+                        </a:xfrm>
+                      </wpg:grpSpPr>
+                      <wps:wsp>
+                        <wps:cNvPr id="567523707" name="Chevron 1"/>
+                        <wps:cNvSpPr/>
+                        <wps:spPr>
+                          <a:xfrm>
+                            <a:off x="0" y="0"/>
+                            <a:ext cx="2160000" cy="2160000"/>
+                          </a:xfrm>
+                          <a:prstGeom prst="chevron">
+                            <a:avLst/>
+                          </a:prstGeom>
+                          <a:solidFill>
+                            <a:srgbClr val="000000">
+                              <a:alpha val="58824"/>
+                            </a:srgbClr>
+                          </a:solidFill>
+                          <a:ln>
+                            <a:solidFill>
+                              <a:srgbClr val="000000">
+                                <a:alpha val="58824"/>
+                              </a:srgbClr>
+                            </a:solidFill>
+                          </a:ln>
+                        </wps:spPr>
+                        <wps:style>
+                          <a:lnRef idx="2">
+                            <a:schemeClr val="dk1">
+                              <a:shade val="15000"/>
+                            </a:schemeClr>
+                          </a:lnRef>
+                          <a:fillRef idx="1">
+                            <a:schemeClr val="dk1"/>
+                          </a:fillRef>
+                          <a:effectRef idx="0">
+                            <a:schemeClr val="dk1"/>
+                          </a:effectRef>
+                          <a:fontRef idx="minor">
+                            <a:schemeClr val="lt1"/>
+                          </a:fontRef>
+                        </wps:style>
+                        <wps:bodyPr rot="0" spcFirstLastPara="0" vertOverflow="overflow" horzOverflow="overflow" vert="horz" wrap="square" lIns="91440" tIns="45720" rIns="91440" bIns="45720" numCol="1" spcCol="0" rtlCol="0" fromWordArt="0" anchor="ctr" anchorCtr="0" forceAA="0" compatLnSpc="1">
+                          <a:prstTxWarp prst="textNoShape">
+                            <a:avLst/>
+                          </a:prstTxWarp>
+                          <a:noAutofit/>
+                        </wps:bodyPr>
+                      </wps:wsp>
+                      <wps:wsp>
+                        <wps:cNvPr id="442214652" name="Chevron 1"/>
+                        <wps:cNvSpPr/>
+                        <wps:spPr>
+                          <a:xfrm>
+                            <a:off x="2027816" y="0"/>
+                            <a:ext cx="2160000" cy="2160000"/>
+                          </a:xfrm>
+                          <a:prstGeom prst="chevron">
+                            <a:avLst/>
+                          </a:prstGeom>
+                          <a:solidFill>
+                            <a:srgbClr val="000000">
+                              <a:alpha val="58824"/>
+                            </a:srgbClr>
+                          </a:solidFill>
+                          <a:ln>
+                            <a:solidFill>
+                              <a:srgbClr val="000000">
+                                <a:alpha val="58824"/>
+                              </a:srgbClr>
+                            </a:solidFill>
+                          </a:ln>
+                        </wps:spPr>
+                        <wps:style>
+                          <a:lnRef idx="2">
+                            <a:schemeClr val="dk1">
+                              <a:shade val="15000"/>
+                            </a:schemeClr>
+                          </a:lnRef>
+                          <a:fillRef idx="1">
+                            <a:schemeClr val="dk1"/>
+                          </a:fillRef>
+                          <a:effectRef idx="0">
+                            <a:schemeClr val="dk1"/>
+                          </a:effectRef>
+                          <a:fontRef idx="minor">
+                            <a:schemeClr val="lt1"/>
+                          </a:fontRef>
+                        </wps:style>
+                        <wps:bodyPr rot="0" spcFirstLastPara="0" vertOverflow="overflow" horzOverflow="overflow" vert="horz" wrap="square" lIns="91440" tIns="45720" rIns="91440" bIns="45720" numCol="1" spcCol="0" rtlCol="0" fromWordArt="0" anchor="ctr" anchorCtr="0" forceAA="0" compatLnSpc="1">
+                          <a:prstTxWarp prst="textNoShape">
+                            <a:avLst/>
+                          </a:prstTxWarp>
+                          <a:noAutofit/>
+                        </wps:bodyPr>
+                      </wps:wsp>
+                    </wpg:wgp>
+                  </a:graphicData>
+                </a:graphic>
+              </wp:anchor>
+            </w:drawing>
+          </mc:Choice>
+          <mc:Fallback>
+            <w:pict>
+              <v:group w14:anchorId="2C2DFB04" id="Group 2" o:spid="_x0000_s1026" style="position:absolute;margin-left:0;margin-top:-.05pt;width:329.75pt;height:170.1pt;z-index:251671552" coordsize="41878,21600" o:gfxdata="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">
+                <v:shape id="Chevron 1" o:spid="_x0000_s1027" type="#_x0000_t55" style="position:absolute;width:21600;height:21600;visibility:visible;mso-wrap-style:square;v-text-anchor:middle" o:gfxdata="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" adj="10800" fillcolor="black" strokeweight="1pt">
+                  <v:fill opacity="38550f"/>
+                  <v:stroke opacity="38550f"/>
+                </v:shape>
+                <v:shape id="Chevron 1" o:spid="_x0000_s1028" type="#_x0000_t55" style="position:absolute;left:20278;width:21600;height:21600;visibility:visible;mso-wrap-style:square;v-text-anchor:middle" o:gfxdata="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" adj="10800" fillcolor="black" strokeweight="1pt">
+                  <v:fill opacity="38550f"/>
+                  <v:stroke opacity="38550f"/>
+                </v:shape>
+              </v:group>
+            </w:pict>
+          </mc:Fallback>
+        </mc:AlternateContent>
+      </w:r>
     </w:p>
     <w:sectPr>
       <w:pgSz w:w="11906" w:h="16838"/>

</xml_diff>

<commit_message>
get ready for github pages
</commit_message>
<xml_diff>
--- a/assets/step icons.docx
+++ b/assets/step icons.docx
@@ -13,7 +13,7 @@
           <w:noProof/>
         </w:rPr>
         <w:drawing>
-          <wp:anchor distT="0" distB="0" distL="114300" distR="114300" simplePos="0" relativeHeight="251661312" behindDoc="1" locked="0" layoutInCell="1" allowOverlap="1" wp14:anchorId="7F65C915" wp14:editId="0C07D161">
+          <wp:anchor distT="0" distB="0" distL="114300" distR="114300" simplePos="0" relativeHeight="251659264" behindDoc="1" locked="0" layoutInCell="1" allowOverlap="1" wp14:anchorId="7F65C915" wp14:editId="0456DF2A">
             <wp:simplePos x="0" y="0"/>
             <wp:positionH relativeFrom="column">
               <wp:posOffset>2577465</wp:posOffset>
@@ -151,7 +151,7 @@
         <mc:AlternateContent>
           <mc:Choice Requires="wpg">
             <w:drawing>
-              <wp:anchor distT="0" distB="0" distL="114300" distR="114300" simplePos="0" relativeHeight="251658240" behindDoc="0" locked="0" layoutInCell="1" allowOverlap="1" wp14:anchorId="6A845AB1" wp14:editId="744A66AE">
+              <wp:anchor distT="0" distB="0" distL="114300" distR="114300" simplePos="0" relativeHeight="251656192" behindDoc="0" locked="0" layoutInCell="1" allowOverlap="1" wp14:anchorId="6A845AB1" wp14:editId="1A26FE08">
                 <wp:simplePos x="0" y="0"/>
                 <wp:positionH relativeFrom="column">
                   <wp:posOffset>-95250</wp:posOffset>
@@ -338,7 +338,7 @@
           </mc:Choice>
           <mc:Fallback>
             <w:pict>
-              <v:group w14:anchorId="6A845AB1" id="Group 4" o:spid="_x0000_s1026" style="position:absolute;margin-left:-7.5pt;margin-top:17.85pt;width:113.35pt;height:149.55pt;z-index:251658240" coordsize="14400,18992" o:gfxdata="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">
+              <v:group w14:anchorId="6A845AB1" id="Group 4" o:spid="_x0000_s1026" style="position:absolute;margin-left:-7.5pt;margin-top:17.85pt;width:113.35pt;height:149.55pt;z-index:251656192" coordsize="14400,18992" o:gfxdata="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">
                 <v:oval id="Oval 1" o:spid="_x0000_s1027" style="position:absolute;top:2762;width:14400;height:14400;visibility:visible;mso-wrap-style:square;v-text-anchor:middle" o:gfxdata="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" fillcolor="#4472c4" strokecolor="#09101d [484]" strokeweight="1pt">
                   <v:fill opacity="42919f"/>
                   <v:stroke joinstyle="miter"/>
@@ -499,7 +499,7 @@
           <w:noProof/>
         </w:rPr>
         <w:drawing>
-          <wp:anchor distT="0" distB="0" distL="114300" distR="114300" simplePos="0" relativeHeight="251662336" behindDoc="1" locked="0" layoutInCell="1" allowOverlap="1" wp14:anchorId="6452DE56" wp14:editId="22F8381A">
+          <wp:anchor distT="0" distB="0" distL="114300" distR="114300" simplePos="0" relativeHeight="251660288" behindDoc="1" locked="0" layoutInCell="1" allowOverlap="1" wp14:anchorId="6452DE56" wp14:editId="13BBF9CB">
             <wp:simplePos x="0" y="0"/>
             <wp:positionH relativeFrom="column">
               <wp:posOffset>2339650</wp:posOffset>
@@ -637,7 +637,7 @@
         <mc:AlternateContent>
           <mc:Choice Requires="wpg">
             <w:drawing>
-              <wp:anchor distT="0" distB="0" distL="114300" distR="114300" simplePos="0" relativeHeight="251659264" behindDoc="0" locked="0" layoutInCell="1" allowOverlap="1" wp14:anchorId="500DD477" wp14:editId="65521FC3">
+              <wp:anchor distT="0" distB="0" distL="114300" distR="114300" simplePos="0" relativeHeight="251657216" behindDoc="0" locked="0" layoutInCell="1" allowOverlap="1" wp14:anchorId="500DD477" wp14:editId="64EC4422">
                 <wp:simplePos x="0" y="0"/>
                 <wp:positionH relativeFrom="column">
                   <wp:posOffset>0</wp:posOffset>
@@ -812,7 +812,7 @@
           </mc:Choice>
           <mc:Fallback>
             <w:pict>
-              <v:group w14:anchorId="500DD477" id="Group 5" o:spid="_x0000_s1029" style="position:absolute;margin-left:0;margin-top:11.2pt;width:113.35pt;height:149.55pt;z-index:251659264" coordsize="14395,18992" o:gfxdata="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">
+              <v:group w14:anchorId="500DD477" id="Group 5" o:spid="_x0000_s1029" style="position:absolute;margin-left:0;margin-top:11.2pt;width:113.35pt;height:149.55pt;z-index:251657216" coordsize="14395,18992" o:gfxdata="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">
                 <v:oval id="Oval 1" o:spid="_x0000_s1030" style="position:absolute;top:2762;width:14395;height:14395;visibility:visible;mso-wrap-style:square;v-text-anchor:middle" o:gfxdata="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" fillcolor="#ffc000" strokecolor="#261c00 [487]" strokeweight="1pt">
                   <v:fill opacity="42662f"/>
                   <v:stroke joinstyle="miter"/>
@@ -964,7 +964,7 @@
           <w:noProof/>
         </w:rPr>
         <w:drawing>
-          <wp:anchor distT="0" distB="0" distL="114300" distR="114300" simplePos="0" relativeHeight="251665408" behindDoc="1" locked="0" layoutInCell="1" allowOverlap="1" wp14:anchorId="7F8108AD" wp14:editId="278D0A53">
+          <wp:anchor distT="0" distB="0" distL="114300" distR="114300" simplePos="0" relativeHeight="251663360" behindDoc="1" locked="0" layoutInCell="1" allowOverlap="1" wp14:anchorId="7F8108AD" wp14:editId="2D6AA8AE">
             <wp:simplePos x="0" y="0"/>
             <wp:positionH relativeFrom="column">
               <wp:posOffset>2194634</wp:posOffset>
@@ -1075,7 +1075,7 @@
         <mc:AlternateContent>
           <mc:Choice Requires="wpg">
             <w:drawing>
-              <wp:anchor distT="0" distB="0" distL="114300" distR="114300" simplePos="0" relativeHeight="251660288" behindDoc="0" locked="0" layoutInCell="1" allowOverlap="1" wp14:anchorId="3E525970" wp14:editId="1A99741A">
+              <wp:anchor distT="0" distB="0" distL="114300" distR="114300" simplePos="0" relativeHeight="251658240" behindDoc="0" locked="0" layoutInCell="1" allowOverlap="1" wp14:anchorId="3E525970" wp14:editId="56FEB447">
                 <wp:simplePos x="0" y="0"/>
                 <wp:positionH relativeFrom="column">
                   <wp:posOffset>0</wp:posOffset>
@@ -1250,7 +1250,7 @@
           </mc:Choice>
           <mc:Fallback>
             <w:pict>
-              <v:group w14:anchorId="3E525970" id="Group 3" o:spid="_x0000_s1032" style="position:absolute;margin-left:0;margin-top:9.45pt;width:113.4pt;height:149.55pt;z-index:251660288" coordsize="14400,18992" o:gfxdata="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">
+              <v:group w14:anchorId="3E525970" id="Group 3" o:spid="_x0000_s1032" style="position:absolute;margin-left:0;margin-top:9.45pt;width:113.4pt;height:149.55pt;z-index:251658240" coordsize="14400,18992" o:gfxdata="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">
                 <v:oval id="Oval 1" o:spid="_x0000_s1033" style="position:absolute;top:2476;width:14400;height:14400;visibility:visible;mso-wrap-style:square;v-text-anchor:middle" o:gfxdata="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" fillcolor="#70ad47" strokecolor="#10190a [489]" strokeweight="1pt">
                   <v:fill opacity="42662f"/>
                   <v:stroke joinstyle="miter"/>
@@ -1363,7 +1363,7 @@
         <mc:AlternateContent>
           <mc:Choice Requires="wpg">
             <w:drawing>
-              <wp:anchor distT="0" distB="0" distL="114300" distR="114300" simplePos="0" relativeHeight="251669504" behindDoc="0" locked="0" layoutInCell="1" allowOverlap="1" wp14:anchorId="7DE5407C" wp14:editId="436CC3A7">
+              <wp:anchor distT="0" distB="0" distL="114300" distR="114300" simplePos="0" relativeHeight="251667456" behindDoc="0" locked="0" layoutInCell="1" allowOverlap="1" wp14:anchorId="7DE5407C" wp14:editId="6FD5DD12">
                 <wp:simplePos x="0" y="0"/>
                 <wp:positionH relativeFrom="column">
                   <wp:posOffset>1701651</wp:posOffset>
@@ -1466,7 +1466,7 @@
           </mc:Choice>
           <mc:Fallback>
             <w:pict>
-              <v:group w14:anchorId="33C905EA" id="Group 2" o:spid="_x0000_s1026" style="position:absolute;margin-left:134pt;margin-top:127.8pt;width:329.75pt;height:170.1pt;z-index:251669504" coordsize="41878,21600" o:gfxdata="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">
+              <v:group w14:anchorId="3072777F" id="Group 2" o:spid="_x0000_s1026" style="position:absolute;margin-left:134pt;margin-top:127.8pt;width:329.75pt;height:170.1pt;z-index:251667456" coordsize="41878,21600" o:gfxdata="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">
                 <v:shapetype id="_x0000_t55" coordsize="21600,21600" o:spt="55" adj="16200" path="m@0,l,0@1,10800,,21600@0,21600,21600,10800xe">
                   <v:stroke joinstyle="miter"/>
                   <v:formulas>
@@ -1676,6 +1676,92 @@
           <w:lang w:val="en-AU"/>
         </w:rPr>
       </w:pPr>
+      <w:r>
+        <w:rPr>
+          <w:noProof/>
+          <w:lang w:val="en-AU"/>
+        </w:rPr>
+        <w:drawing>
+          <wp:anchor distT="0" distB="0" distL="114300" distR="114300" simplePos="0" relativeHeight="251672576" behindDoc="1" locked="0" layoutInCell="1" allowOverlap="1" wp14:anchorId="02EB5B59" wp14:editId="78532488">
+            <wp:simplePos x="0" y="0"/>
+            <wp:positionH relativeFrom="column">
+              <wp:posOffset>1515110</wp:posOffset>
+            </wp:positionH>
+            <wp:positionV relativeFrom="paragraph">
+              <wp:posOffset>103505</wp:posOffset>
+            </wp:positionV>
+            <wp:extent cx="1511935" cy="1511300"/>
+            <wp:effectExtent l="0" t="0" r="0" b="0"/>
+            <wp:wrapTight wrapText="bothSides">
+              <wp:wrapPolygon edited="0">
+                <wp:start x="0" y="0"/>
+                <wp:lineTo x="0" y="21418"/>
+                <wp:lineTo x="21409" y="21418"/>
+                <wp:lineTo x="21409" y="0"/>
+                <wp:lineTo x="0" y="0"/>
+              </wp:wrapPolygon>
+            </wp:wrapTight>
+            <wp:docPr id="1278040899" name="Picture 1" descr="A black arrow in a circle&#10;&#10;Description automatically generated"/>
+            <wp:cNvGraphicFramePr>
+              <a:graphicFrameLocks xmlns:a="http://schemas.openxmlformats.org/drawingml/2006/main" noChangeAspect="1"/>
+            </wp:cNvGraphicFramePr>
+            <a:graphic xmlns:a="http://schemas.openxmlformats.org/drawingml/2006/main">
+              <a:graphicData uri="http://schemas.openxmlformats.org/drawingml/2006/picture">
+                <pic:pic xmlns:pic="http://schemas.openxmlformats.org/drawingml/2006/picture">
+                  <pic:nvPicPr>
+                    <pic:cNvPr id="1278040899" name="Picture 1" descr="A black arrow in a circle&#10;&#10;Description automatically generated"/>
+                    <pic:cNvPicPr/>
+                  </pic:nvPicPr>
+                  <pic:blipFill rotWithShape="1">
+                    <a:blip r:embed="rId10">
+                      <a:extLst>
+                        <a:ext uri="{28A0092B-C50C-407E-A947-70E740481C1C}">
+                          <a14:useLocalDpi xmlns:a14="http://schemas.microsoft.com/office/drawing/2010/main" val="0"/>
+                        </a:ext>
+                      </a:extLst>
+                    </a:blip>
+                    <a:srcRect l="11966" t="12127" r="11903" b="11776"/>
+                    <a:stretch/>
+                  </pic:blipFill>
+                  <pic:spPr bwMode="auto">
+                    <a:xfrm>
+                      <a:off x="0" y="0"/>
+                      <a:ext cx="1511935" cy="1511300"/>
+                    </a:xfrm>
+                    <a:prstGeom prst="rect">
+                      <a:avLst/>
+                    </a:prstGeom>
+                    <a:ln>
+                      <a:noFill/>
+                    </a:ln>
+                    <a:extLst>
+                      <a:ext uri="{53640926-AAD7-44D8-BBD7-CCE9431645EC}">
+                        <a14:shadowObscured xmlns:a14="http://schemas.microsoft.com/office/drawing/2010/main"/>
+                      </a:ext>
+                    </a:extLst>
+                  </pic:spPr>
+                </pic:pic>
+              </a:graphicData>
+            </a:graphic>
+            <wp14:sizeRelH relativeFrom="page">
+              <wp14:pctWidth>0</wp14:pctWidth>
+            </wp14:sizeRelH>
+            <wp14:sizeRelV relativeFrom="page">
+              <wp14:pctHeight>0</wp14:pctHeight>
+            </wp14:sizeRelV>
+          </wp:anchor>
+        </w:drawing>
+      </w:r>
+    </w:p>
+    <w:p>
+      <w:pPr>
+        <w:tabs>
+          <w:tab w:val="left" w:pos="1474"/>
+        </w:tabs>
+        <w:rPr>
+          <w:lang w:val="en-AU"/>
+        </w:rPr>
+      </w:pPr>
     </w:p>
     <w:p>
       <w:pPr>
@@ -1724,7 +1810,7 @@
         <mc:AlternateContent>
           <mc:Choice Requires="wpg">
             <w:drawing>
-              <wp:anchor distT="0" distB="0" distL="114300" distR="114300" simplePos="0" relativeHeight="251671552" behindDoc="0" locked="0" layoutInCell="1" allowOverlap="1" wp14:anchorId="6F5C1484" wp14:editId="3326DDF1">
+              <wp:anchor distT="0" distB="0" distL="114300" distR="114300" simplePos="0" relativeHeight="251669504" behindDoc="0" locked="0" layoutInCell="1" allowOverlap="1" wp14:anchorId="6F5C1484" wp14:editId="7A8EEEC7">
                 <wp:simplePos x="0" y="0"/>
                 <wp:positionH relativeFrom="column">
                   <wp:posOffset>0</wp:posOffset>
@@ -1851,7 +1937,7 @@
           </mc:Choice>
           <mc:Fallback>
             <w:pict>
-              <v:group w14:anchorId="2C2DFB04" id="Group 2" o:spid="_x0000_s1026" style="position:absolute;margin-left:0;margin-top:-.05pt;width:329.75pt;height:170.1pt;z-index:251671552" coordsize="41878,21600" o:gfxdata="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">
+              <v:group w14:anchorId="67454E8F" id="Group 2" o:spid="_x0000_s1026" style="position:absolute;margin-left:0;margin-top:-.05pt;width:329.75pt;height:170.1pt;z-index:251669504" coordsize="41878,21600" o:gfxdata="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">
                 <v:shape id="Chevron 1" o:spid="_x0000_s1027" type="#_x0000_t55" style="position:absolute;width:21600;height:21600;visibility:visible;mso-wrap-style:square;v-text-anchor:middle" o:gfxdata="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" adj="10800" fillcolor="black" strokeweight="1pt">
                   <v:fill opacity="38550f"/>
                   <v:stroke opacity="38550f"/>
@@ -1861,6 +1947,490 @@
                   <v:stroke opacity="38550f"/>
                 </v:shape>
               </v:group>
+            </w:pict>
+          </mc:Fallback>
+        </mc:AlternateContent>
+      </w:r>
+    </w:p>
+    <w:p>
+      <w:pPr>
+        <w:rPr>
+          <w:lang w:val="en-AU"/>
+        </w:rPr>
+      </w:pPr>
+    </w:p>
+    <w:p>
+      <w:pPr>
+        <w:rPr>
+          <w:lang w:val="en-AU"/>
+        </w:rPr>
+      </w:pPr>
+    </w:p>
+    <w:p>
+      <w:pPr>
+        <w:rPr>
+          <w:lang w:val="en-AU"/>
+        </w:rPr>
+      </w:pPr>
+    </w:p>
+    <w:p>
+      <w:pPr>
+        <w:rPr>
+          <w:lang w:val="en-AU"/>
+        </w:rPr>
+      </w:pPr>
+    </w:p>
+    <w:p>
+      <w:pPr>
+        <w:rPr>
+          <w:lang w:val="en-AU"/>
+        </w:rPr>
+      </w:pPr>
+    </w:p>
+    <w:p>
+      <w:pPr>
+        <w:rPr>
+          <w:lang w:val="en-AU"/>
+        </w:rPr>
+      </w:pPr>
+    </w:p>
+    <w:p>
+      <w:pPr>
+        <w:rPr>
+          <w:lang w:val="en-AU"/>
+        </w:rPr>
+      </w:pPr>
+    </w:p>
+    <w:p>
+      <w:pPr>
+        <w:rPr>
+          <w:lang w:val="en-AU"/>
+        </w:rPr>
+      </w:pPr>
+    </w:p>
+    <w:p>
+      <w:pPr>
+        <w:rPr>
+          <w:lang w:val="en-AU"/>
+        </w:rPr>
+      </w:pPr>
+    </w:p>
+    <w:p>
+      <w:pPr>
+        <w:rPr>
+          <w:lang w:val="en-AU"/>
+        </w:rPr>
+      </w:pPr>
+    </w:p>
+    <w:p>
+      <w:pPr>
+        <w:rPr>
+          <w:lang w:val="en-AU"/>
+        </w:rPr>
+      </w:pPr>
+      <w:r>
+        <w:rPr>
+          <w:noProof/>
+          <w:lang w:val="en-AU"/>
+        </w:rPr>
+        <mc:AlternateContent>
+          <mc:Choice Requires="wps">
+            <w:drawing>
+              <wp:anchor distT="0" distB="0" distL="114300" distR="114300" simplePos="0" relativeHeight="251674624" behindDoc="0" locked="0" layoutInCell="1" allowOverlap="1" wp14:anchorId="42A3F2EA" wp14:editId="773C16E2">
+                <wp:simplePos x="0" y="0"/>
+                <wp:positionH relativeFrom="column">
+                  <wp:posOffset>1803400</wp:posOffset>
+                </wp:positionH>
+                <wp:positionV relativeFrom="paragraph">
+                  <wp:posOffset>109855</wp:posOffset>
+                </wp:positionV>
+                <wp:extent cx="657267" cy="647700"/>
+                <wp:effectExtent l="0" t="0" r="15875" b="12700"/>
+                <wp:wrapNone/>
+                <wp:docPr id="345705200" name="Terminator 3"/>
+                <wp:cNvGraphicFramePr/>
+                <a:graphic xmlns:a="http://schemas.openxmlformats.org/drawingml/2006/main">
+                  <a:graphicData uri="http://schemas.microsoft.com/office/word/2010/wordprocessingShape">
+                    <wps:wsp>
+                      <wps:cNvSpPr/>
+                      <wps:spPr>
+                        <a:xfrm>
+                          <a:off x="0" y="0"/>
+                          <a:ext cx="657267" cy="647700"/>
+                        </a:xfrm>
+                        <a:prstGeom prst="flowChartTerminator">
+                          <a:avLst/>
+                        </a:prstGeom>
+                      </wps:spPr>
+                      <wps:style>
+                        <a:lnRef idx="2">
+                          <a:schemeClr val="accent1">
+                            <a:shade val="15000"/>
+                          </a:schemeClr>
+                        </a:lnRef>
+                        <a:fillRef idx="1">
+                          <a:schemeClr val="accent1"/>
+                        </a:fillRef>
+                        <a:effectRef idx="0">
+                          <a:schemeClr val="accent1"/>
+                        </a:effectRef>
+                        <a:fontRef idx="minor">
+                          <a:schemeClr val="lt1"/>
+                        </a:fontRef>
+                      </wps:style>
+                      <wps:bodyPr rot="0" spcFirstLastPara="0" vertOverflow="overflow" horzOverflow="overflow" vert="horz" wrap="square" lIns="91440" tIns="45720" rIns="91440" bIns="45720" numCol="1" spcCol="0" rtlCol="0" fromWordArt="0" anchor="ctr" anchorCtr="0" forceAA="0" compatLnSpc="1">
+                        <a:prstTxWarp prst="textNoShape">
+                          <a:avLst/>
+                        </a:prstTxWarp>
+                        <a:noAutofit/>
+                      </wps:bodyPr>
+                    </wps:wsp>
+                  </a:graphicData>
+                </a:graphic>
+              </wp:anchor>
+            </w:drawing>
+          </mc:Choice>
+          <mc:Fallback>
+            <w:pict>
+              <v:shapetype w14:anchorId="11D60146" id="_x0000_t116" coordsize="21600,21600" o:spt="116" path="m3475,qx,10800,3475,21600l18125,21600qx21600,10800,18125,xe">
+                <v:stroke joinstyle="miter"/>
+                <v:path gradientshapeok="t" o:connecttype="rect" textboxrect="1018,3163,20582,18437"/>
+              </v:shapetype>
+              <v:shape id="Terminator 3" o:spid="_x0000_s1026" type="#_x0000_t116" style="position:absolute;margin-left:142pt;margin-top:8.65pt;width:51.75pt;height:51pt;z-index:251674624;visibility:visible;mso-wrap-style:square;mso-wrap-distance-left:9pt;mso-wrap-distance-top:0;mso-wrap-distance-right:9pt;mso-wrap-distance-bottom:0;mso-position-horizontal:absolute;mso-position-horizontal-relative:text;mso-position-vertical:absolute;mso-position-vertical-relative:text;v-text-anchor:middle" o:gfxdata="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" fillcolor="#4472c4 [3204]" strokecolor="#09101d [484]" strokeweight="1pt"/>
+            </w:pict>
+          </mc:Fallback>
+        </mc:AlternateContent>
+      </w:r>
+    </w:p>
+    <w:p>
+      <w:pPr>
+        <w:rPr>
+          <w:lang w:val="en-AU"/>
+        </w:rPr>
+      </w:pPr>
+    </w:p>
+    <w:p>
+      <w:pPr>
+        <w:rPr>
+          <w:lang w:val="en-AU"/>
+        </w:rPr>
+      </w:pPr>
+    </w:p>
+    <w:p>
+      <w:pPr>
+        <w:rPr>
+          <w:lang w:val="en-AU"/>
+        </w:rPr>
+      </w:pPr>
+    </w:p>
+    <w:p>
+      <w:pPr>
+        <w:rPr>
+          <w:lang w:val="en-AU"/>
+        </w:rPr>
+      </w:pPr>
+    </w:p>
+    <w:p>
+      <w:pPr>
+        <w:ind w:firstLine="720"/>
+        <w:rPr>
+          <w:lang w:val="en-AU"/>
+        </w:rPr>
+      </w:pPr>
+      <w:r>
+        <w:rPr>
+          <w:lang w:val="en-AU"/>
+        </w:rPr>
+        <w:t>c</w:t>
+      </w:r>
+    </w:p>
+    <w:p>
+      <w:pPr>
+        <w:ind w:firstLine="720"/>
+        <w:rPr>
+          <w:lang w:val="en-AU"/>
+        </w:rPr>
+      </w:pPr>
+      <w:r>
+        <w:rPr>
+          <w:noProof/>
+          <w:lang w:val="en-AU"/>
+        </w:rPr>
+        <mc:AlternateContent>
+          <mc:Choice Requires="wpg">
+            <w:drawing>
+              <wp:anchor distT="0" distB="0" distL="114300" distR="114300" simplePos="0" relativeHeight="251679744" behindDoc="0" locked="0" layoutInCell="1" allowOverlap="1" wp14:anchorId="43F877BC" wp14:editId="196FC66D">
+                <wp:simplePos x="0" y="0"/>
+                <wp:positionH relativeFrom="column">
+                  <wp:posOffset>2971065</wp:posOffset>
+                </wp:positionH>
+                <wp:positionV relativeFrom="paragraph">
+                  <wp:posOffset>61210</wp:posOffset>
+                </wp:positionV>
+                <wp:extent cx="1440000" cy="1440000"/>
+                <wp:effectExtent l="50800" t="50800" r="46355" b="46355"/>
+                <wp:wrapNone/>
+                <wp:docPr id="2034933506" name="Group 6"/>
+                <wp:cNvGraphicFramePr/>
+                <a:graphic xmlns:a="http://schemas.openxmlformats.org/drawingml/2006/main">
+                  <a:graphicData uri="http://schemas.microsoft.com/office/word/2010/wordprocessingGroup">
+                    <wpg:wgp>
+                      <wpg:cNvGrpSpPr/>
+                      <wpg:grpSpPr>
+                        <a:xfrm>
+                          <a:off x="0" y="0"/>
+                          <a:ext cx="1440000" cy="1440000"/>
+                          <a:chOff x="0" y="0"/>
+                          <a:chExt cx="1440000" cy="1440000"/>
+                        </a:xfrm>
+                      </wpg:grpSpPr>
+                      <wps:wsp>
+                        <wps:cNvPr id="1370607272" name="Oval 2"/>
+                        <wps:cNvSpPr/>
+                        <wps:spPr>
+                          <a:xfrm>
+                            <a:off x="0" y="0"/>
+                            <a:ext cx="1440000" cy="1440000"/>
+                          </a:xfrm>
+                          <a:prstGeom prst="ellipse">
+                            <a:avLst/>
+                          </a:prstGeom>
+                          <a:noFill/>
+                          <a:ln w="101600">
+                            <a:solidFill>
+                              <a:schemeClr val="tx1"/>
+                            </a:solidFill>
+                          </a:ln>
+                        </wps:spPr>
+                        <wps:style>
+                          <a:lnRef idx="2">
+                            <a:schemeClr val="accent1">
+                              <a:shade val="15000"/>
+                            </a:schemeClr>
+                          </a:lnRef>
+                          <a:fillRef idx="1">
+                            <a:schemeClr val="accent1"/>
+                          </a:fillRef>
+                          <a:effectRef idx="0">
+                            <a:schemeClr val="accent1"/>
+                          </a:effectRef>
+                          <a:fontRef idx="minor">
+                            <a:schemeClr val="lt1"/>
+                          </a:fontRef>
+                        </wps:style>
+                        <wps:bodyPr rot="0" spcFirstLastPara="0" vertOverflow="overflow" horzOverflow="overflow" vert="horz" wrap="square" lIns="91440" tIns="45720" rIns="91440" bIns="45720" numCol="1" spcCol="0" rtlCol="0" fromWordArt="0" anchor="ctr" anchorCtr="0" forceAA="0" compatLnSpc="1">
+                          <a:prstTxWarp prst="textNoShape">
+                            <a:avLst/>
+                          </a:prstTxWarp>
+                          <a:noAutofit/>
+                        </wps:bodyPr>
+                      </wps:wsp>
+                      <wpg:grpSp>
+                        <wpg:cNvPr id="193615112" name="Group 5"/>
+                        <wpg:cNvGrpSpPr/>
+                        <wpg:grpSpPr>
+                          <a:xfrm>
+                            <a:off x="265920" y="438469"/>
+                            <a:ext cx="736571" cy="866496"/>
+                            <a:chOff x="0" y="0"/>
+                            <a:chExt cx="736571" cy="866496"/>
+                          </a:xfrm>
+                        </wpg:grpSpPr>
+                        <wps:wsp>
+                          <wps:cNvPr id="1107414614" name="Terminator 4"/>
+                          <wps:cNvSpPr/>
+                          <wps:spPr>
+                            <a:xfrm rot="18900000">
+                              <a:off x="0" y="0"/>
+                              <a:ext cx="736571" cy="190500"/>
+                            </a:xfrm>
+                            <a:prstGeom prst="flowChartTerminator">
+                              <a:avLst/>
+                            </a:prstGeom>
+                          </wps:spPr>
+                          <wps:style>
+                            <a:lnRef idx="2">
+                              <a:schemeClr val="dk1">
+                                <a:shade val="15000"/>
+                              </a:schemeClr>
+                            </a:lnRef>
+                            <a:fillRef idx="1">
+                              <a:schemeClr val="dk1"/>
+                            </a:fillRef>
+                            <a:effectRef idx="0">
+                              <a:schemeClr val="dk1"/>
+                            </a:effectRef>
+                            <a:fontRef idx="minor">
+                              <a:schemeClr val="lt1"/>
+                            </a:fontRef>
+                          </wps:style>
+                          <wps:bodyPr rot="0" spcFirstLastPara="0" vertOverflow="overflow" horzOverflow="overflow" vert="horz" wrap="square" lIns="91440" tIns="45720" rIns="91440" bIns="45720" numCol="1" spcCol="0" rtlCol="0" fromWordArt="0" anchor="ctr" anchorCtr="0" forceAA="0" compatLnSpc="1">
+                            <a:prstTxWarp prst="textNoShape">
+                              <a:avLst/>
+                            </a:prstTxWarp>
+                            <a:noAutofit/>
+                          </wps:bodyPr>
+                        </wps:wsp>
+                        <wps:wsp>
+                          <wps:cNvPr id="1918495106" name="Terminator 4"/>
+                          <wps:cNvSpPr/>
+                          <wps:spPr>
+                            <a:xfrm rot="13500000">
+                              <a:off x="-1394" y="402961"/>
+                              <a:ext cx="736571" cy="190500"/>
+                            </a:xfrm>
+                            <a:prstGeom prst="flowChartTerminator">
+                              <a:avLst/>
+                            </a:prstGeom>
+                          </wps:spPr>
+                          <wps:style>
+                            <a:lnRef idx="2">
+                              <a:schemeClr val="dk1">
+                                <a:shade val="15000"/>
+                              </a:schemeClr>
+                            </a:lnRef>
+                            <a:fillRef idx="1">
+                              <a:schemeClr val="dk1"/>
+                            </a:fillRef>
+                            <a:effectRef idx="0">
+                              <a:schemeClr val="dk1"/>
+                            </a:effectRef>
+                            <a:fontRef idx="minor">
+                              <a:schemeClr val="lt1"/>
+                            </a:fontRef>
+                          </wps:style>
+                          <wps:bodyPr rot="0" spcFirstLastPara="0" vertOverflow="overflow" horzOverflow="overflow" vert="horz" wrap="square" lIns="91440" tIns="45720" rIns="91440" bIns="45720" numCol="1" spcCol="0" rtlCol="0" fromWordArt="0" anchor="ctr" anchorCtr="0" forceAA="0" compatLnSpc="1">
+                            <a:prstTxWarp prst="textNoShape">
+                              <a:avLst/>
+                            </a:prstTxWarp>
+                            <a:noAutofit/>
+                          </wps:bodyPr>
+                        </wps:wsp>
+                      </wpg:grpSp>
+                    </wpg:wgp>
+                  </a:graphicData>
+                </a:graphic>
+              </wp:anchor>
+            </w:drawing>
+          </mc:Choice>
+          <mc:Fallback>
+            <w:pict>
+              <v:group w14:anchorId="2B83629A" id="Group 6" o:spid="_x0000_s1026" style="position:absolute;margin-left:233.95pt;margin-top:4.8pt;width:113.4pt;height:113.4pt;z-index:251679744" coordsize="14400,14400" o:gfxdata="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">
+                <v:oval id="Oval 2" o:spid="_x0000_s1027" style="position:absolute;width:14400;height:14400;visibility:visible;mso-wrap-style:square;v-text-anchor:middle" o:gfxdata="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" filled="f" strokecolor="black [3213]" strokeweight="8pt">
+                  <v:stroke joinstyle="miter"/>
+                </v:oval>
+                <v:group id="Group 5" o:spid="_x0000_s1028" style="position:absolute;left:2659;top:4384;width:7365;height:8665" coordsize="7365,8664" o:gfxdata="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">
+                  <v:shape id="Terminator 4" o:spid="_x0000_s1029" type="#_x0000_t116" style="position:absolute;width:7365;height:1905;rotation:-45;visibility:visible;mso-wrap-style:square;v-text-anchor:middle" o:gfxdata="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" fillcolor="black [3200]" strokecolor="black [480]" strokeweight="1pt"/>
+                  <v:shape id="Terminator 4" o:spid="_x0000_s1030" type="#_x0000_t116" style="position:absolute;left:-14;top:4029;width:7365;height:1905;rotation:-135;visibility:visible;mso-wrap-style:square;v-text-anchor:middle" o:gfxdata="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" fillcolor="black [3200]" strokecolor="black [480]" strokeweight="1pt"/>
+                </v:group>
+              </v:group>
+            </w:pict>
+          </mc:Fallback>
+        </mc:AlternateContent>
+      </w:r>
+    </w:p>
+    <w:p>
+      <w:pPr>
+        <w:ind w:firstLine="720"/>
+        <w:rPr>
+          <w:lang w:val="en-AU"/>
+        </w:rPr>
+      </w:pPr>
+    </w:p>
+    <w:p>
+      <w:pPr>
+        <w:ind w:firstLine="720"/>
+        <w:rPr>
+          <w:lang w:val="en-AU"/>
+        </w:rPr>
+      </w:pPr>
+    </w:p>
+    <w:p>
+      <w:pPr>
+        <w:ind w:firstLine="720"/>
+        <w:rPr>
+          <w:lang w:val="en-AU"/>
+        </w:rPr>
+      </w:pPr>
+      <w:r>
+        <w:rPr>
+          <w:noProof/>
+        </w:rPr>
+        <mc:AlternateContent>
+          <mc:Choice Requires="wps">
+            <w:drawing>
+              <wp:anchor distT="0" distB="0" distL="114300" distR="114300" simplePos="0" relativeHeight="251671552" behindDoc="0" locked="0" layoutInCell="1" allowOverlap="1" wp14:anchorId="6D5B36B5" wp14:editId="586B3038">
+                <wp:simplePos x="0" y="0"/>
+                <wp:positionH relativeFrom="column">
+                  <wp:posOffset>360381</wp:posOffset>
+                </wp:positionH>
+                <wp:positionV relativeFrom="paragraph">
+                  <wp:posOffset>292661</wp:posOffset>
+                </wp:positionV>
+                <wp:extent cx="2159677" cy="2159635"/>
+                <wp:effectExtent l="0" t="0" r="0" b="0"/>
+                <wp:wrapNone/>
+                <wp:docPr id="200303073" name="Chevron 1"/>
+                <wp:cNvGraphicFramePr/>
+                <a:graphic xmlns:a="http://schemas.openxmlformats.org/drawingml/2006/main">
+                  <a:graphicData uri="http://schemas.microsoft.com/office/word/2010/wordprocessingShape">
+                    <wps:wsp>
+                      <wps:cNvSpPr/>
+                      <wps:spPr>
+                        <a:xfrm>
+                          <a:off x="0" y="0"/>
+                          <a:ext cx="2159677" cy="2159635"/>
+                        </a:xfrm>
+                        <a:prstGeom prst="chevron">
+                          <a:avLst/>
+                        </a:prstGeom>
+                        <a:solidFill>
+                          <a:srgbClr val="000000">
+                            <a:alpha val="58824"/>
+                          </a:srgbClr>
+                        </a:solidFill>
+                        <a:ln>
+                          <a:solidFill>
+                            <a:srgbClr val="000000">
+                              <a:alpha val="58824"/>
+                            </a:srgbClr>
+                          </a:solidFill>
+                        </a:ln>
+                      </wps:spPr>
+                      <wps:style>
+                        <a:lnRef idx="2">
+                          <a:schemeClr val="dk1">
+                            <a:shade val="15000"/>
+                          </a:schemeClr>
+                        </a:lnRef>
+                        <a:fillRef idx="1">
+                          <a:schemeClr val="dk1"/>
+                        </a:fillRef>
+                        <a:effectRef idx="0">
+                          <a:schemeClr val="dk1"/>
+                        </a:effectRef>
+                        <a:fontRef idx="minor">
+                          <a:schemeClr val="lt1"/>
+                        </a:fontRef>
+                      </wps:style>
+                      <wps:bodyPr rot="0" spcFirstLastPara="0" vertOverflow="overflow" horzOverflow="overflow" vert="horz" wrap="square" lIns="91440" tIns="45720" rIns="91440" bIns="45720" numCol="1" spcCol="0" rtlCol="0" fromWordArt="0" anchor="ctr" anchorCtr="0" forceAA="0" compatLnSpc="1">
+                        <a:prstTxWarp prst="textNoShape">
+                          <a:avLst/>
+                        </a:prstTxWarp>
+                        <a:noAutofit/>
+                      </wps:bodyPr>
+                    </wps:wsp>
+                  </a:graphicData>
+                </a:graphic>
+              </wp:anchor>
+            </w:drawing>
+          </mc:Choice>
+          <mc:Fallback>
+            <w:pict>
+              <v:shape w14:anchorId="19E66B25" id="Chevron 1" o:spid="_x0000_s1026" type="#_x0000_t55" style="position:absolute;margin-left:28.4pt;margin-top:23.05pt;width:170.05pt;height:170.05pt;z-index:251671552;visibility:visible;mso-wrap-style:square;mso-wrap-distance-left:9pt;mso-wrap-distance-top:0;mso-wrap-distance-right:9pt;mso-wrap-distance-bottom:0;mso-position-horizontal:absolute;mso-position-horizontal-relative:text;mso-position-vertical:absolute;mso-position-vertical-relative:text;v-text-anchor:middle" o:gfxdata="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" adj="10800" fillcolor="black" strokeweight="1pt">
+                <v:fill opacity="38550f"/>
+                <v:stroke opacity="38550f"/>
+              </v:shape>
             </w:pict>
           </mc:Fallback>
         </mc:AlternateContent>

</xml_diff>

<commit_message>
Add before getting navigation sorted. Queries and hosting working
</commit_message>
<xml_diff>
--- a/assets/step icons.docx
+++ b/assets/step icons.docx
@@ -2328,6 +2328,14 @@
           </mc:Fallback>
         </mc:AlternateContent>
       </w:r>
+    </w:p>
+    <w:p>
+      <w:pPr>
+        <w:ind w:firstLine="720"/>
+        <w:rPr>
+          <w:lang w:val="en-AU"/>
+        </w:rPr>
+      </w:pPr>
     </w:p>
     <w:p>
       <w:pPr>

</xml_diff>